<commit_message>
Updated task 6 with comments and pseudocode
</commit_message>
<xml_diff>
--- a/Coursework Solutions/Basic/Task 6/Task 6 – Pseudocode.docx
+++ b/Coursework Solutions/Basic/Task 6/Task 6 – Pseudocode.docx
@@ -32,10 +32,9 @@
       <w:pPr>
         <w:pStyle w:val="Heading2"/>
         <w:rPr>
-          <w:rStyle w:val="Heading3Char"/>
-          <w:rFonts w:asciiTheme="minorHAnsi" w:eastAsiaTheme="minorHAnsi" w:hAnsiTheme="minorHAnsi" w:cstheme="minorHAnsi"/>
-          <w:i/>
-          <w:color w:val="000000"/>
+          <w:rStyle w:val="Heading4Char"/>
+          <w:rFonts w:ascii="MS Gothic" w:eastAsia="MS Gothic" w:hAnsi="MS Gothic" w:cs="MS Gothic"/>
+          <w:i w:val="0"/>
           <w:sz w:val="24"/>
           <w:szCs w:val="24"/>
         </w:rPr>
@@ -44,13 +43,7 @@
         <w:rPr>
           <w:i/>
         </w:rPr>
-        <w:t>Write the pseudocode and code for a function that reverses the words in a sentence. Input: "This is awesome" Output: "awesome is T</w:t>
-      </w:r>
-      <w:r>
-        <w:rPr>
-          <w:i/>
-        </w:rPr>
-        <w:t xml:space="preserve">his". Give the Big O notation. </w:t>
+        <w:t xml:space="preserve">Write the pseudocode and code for a function that reverses the words in a sentence. Input: "This is awesome" Output: "awesome is This". Give the Big O notation. </w:t>
       </w:r>
       <w:r>
         <w:rPr>
@@ -64,9 +57,138 @@
 </w:t>
       </w:r>
     </w:p>
-    <w:p>
+    <w:p/>
+    <w:p>
+      <w:pPr>
+        <w:rPr>
+          <w:u w:val="single"/>
+        </w:rPr>
+      </w:pPr>
+      <w:r>
+        <w:rPr>
+          <w:u w:val="single"/>
+        </w:rPr>
+        <w:t>Pre-condition that the string is reversed in the main.</w:t>
+      </w:r>
+    </w:p>
+    <w:p/>
+    <w:p>
+      <w:r>
+        <w:t>REVERSE_STRING(S, L)</w:t>
+      </w:r>
+    </w:p>
+    <w:p>
+      <w:r>
+        <w:t>words &lt;- 0</w:t>
+      </w:r>
+    </w:p>
+    <w:p>
+      <w:r>
+        <w:t>for i &lt;- 0, lastl &lt;-</w:t>
+      </w:r>
+      <w:r>
+        <w:t xml:space="preserve"> </w:t>
+      </w:r>
+      <w:r>
+        <w:t>0</w:t>
+      </w:r>
+    </w:p>
+    <w:p>
+      <w:r>
+        <w:tab/>
+        <w:t>if S[i] = ‘</w:t>
+      </w:r>
+      <w:r>
+        <w:t xml:space="preserve"> </w:t>
+      </w:r>
+      <w:r>
+        <w:t xml:space="preserve"> </w:t>
+      </w:r>
       <w:bookmarkStart w:id="0" w:name="_GoBack"/>
       <w:bookmarkEnd w:id="0"/>
+      <w:r>
+        <w:t>’ or S[i] = ‘\0’</w:t>
+      </w:r>
+    </w:p>
+    <w:p>
+      <w:r>
+        <w:tab/>
+      </w:r>
+      <w:r>
+        <w:tab/>
+        <w:t>for j &lt;- I – 1 and j &gt;= lastl</w:t>
+      </w:r>
+    </w:p>
+    <w:p>
+      <w:r>
+        <w:tab/>
+      </w:r>
+      <w:r>
+        <w:tab/>
+      </w:r>
+      <w:r>
+        <w:tab/>
+        <w:t>str[words] &lt;- S[j]</w:t>
+      </w:r>
+    </w:p>
+    <w:p>
+      <w:r>
+        <w:tab/>
+      </w:r>
+      <w:r>
+        <w:tab/>
+      </w:r>
+      <w:r>
+        <w:tab/>
+        <w:t>words &lt;- words + 1</w:t>
+      </w:r>
+    </w:p>
+    <w:p>
+      <w:r>
+        <w:tab/>
+      </w:r>
+      <w:r>
+        <w:tab/>
+        <w:t>lastl &lt;- I + 1</w:t>
+      </w:r>
+    </w:p>
+    <w:p>
+      <w:r>
+        <w:tab/>
+      </w:r>
+      <w:r>
+        <w:tab/>
+        <w:t>str[words] &lt;- S[i]</w:t>
+      </w:r>
+    </w:p>
+    <w:p>
+      <w:r>
+        <w:tab/>
+      </w:r>
+      <w:r>
+        <w:tab/>
+        <w:t>words &lt;- words + 1</w:t>
+      </w:r>
+    </w:p>
+    <w:p>
+      <w:r>
+        <w:tab/>
+        <w:t>if S[i] = ‘\0’</w:t>
+      </w:r>
+    </w:p>
+    <w:p>
+      <w:r>
+        <w:tab/>
+      </w:r>
+      <w:r>
+        <w:tab/>
+        <w:t>break</w:t>
+      </w:r>
+    </w:p>
+    <w:p>
+      <w:r>
+        <w:t>print str</w:t>
+      </w:r>
     </w:p>
     <w:sectPr>
       <w:pgSz w:w="11900" w:h="16840"/>

</xml_diff>